<commit_message>
Artificial intelligence systems report
</commit_message>
<xml_diff>
--- a/year3/Artificial intelligence systems/lab1/report.docx
+++ b/year3/Artificial intelligence systems/lab1/report.docx
@@ -505,6 +505,8 @@
         <w:ind w:left="-1191" w:right="-283"/>
         <w:rPr>
           <w:rFonts w:ascii="Times New Roman" w:hAnsi="Times New Roman" w:cs="Times New Roman"/>
+          <w:b/>
+          <w:bCs/>
         </w:rPr>
       </w:pPr>
       <w:r>
@@ -526,6 +528,26 @@
           <w:rFonts w:ascii="Times New Roman" w:hAnsi="Times New Roman" w:cs="Times New Roman"/>
         </w:rPr>
         <w:t>), опираясь на два первичных факта: родитель и супруг.</w:t>
+      </w:r>
+      <w:r>
+        <w:rPr>
+          <w:rFonts w:ascii="Times New Roman" w:hAnsi="Times New Roman" w:cs="Times New Roman"/>
+          <w:b/>
+          <w:bCs/>
+        </w:rPr>
+        <w:t xml:space="preserve"> </w:t>
+      </w:r>
+      <w:r>
+        <w:rPr>
+          <w:rFonts w:ascii="Times New Roman" w:hAnsi="Times New Roman" w:cs="Times New Roman"/>
+        </w:rPr>
+        <w:t>База знаний должна состоять не менее чем из 50 фактов и не менее чем 10 правил</w:t>
+      </w:r>
+      <w:r>
+        <w:rPr>
+          <w:rFonts w:ascii="Times New Roman" w:hAnsi="Times New Roman" w:cs="Times New Roman"/>
+        </w:rPr>
+        <w:t>.</w:t>
       </w:r>
     </w:p>
     <w:p>
@@ -608,14 +630,6 @@
           <w:bCs/>
         </w:rPr>
       </w:pPr>
-      <w:r>
-        <w:rPr>
-          <w:rFonts w:ascii="Times New Roman" w:hAnsi="Times New Roman" w:cs="Times New Roman"/>
-          <w:b/>
-          <w:bCs/>
-        </w:rPr>
-        <w:t>База знаний должна состоять не менее чем из 50 фактов и не менее чем 10 правил</w:t>
-      </w:r>
     </w:p>
     <w:p>
       <w:pPr>
@@ -635,6 +649,79 @@
         </w:rPr>
         <w:t>Код программы</w:t>
       </w:r>
+    </w:p>
+    <w:p>
+      <w:pPr>
+        <w:ind w:left="-1191" w:right="-283"/>
+        <w:jc w:val="center"/>
+        <w:rPr>
+          <w:rFonts w:ascii="Times New Roman" w:hAnsi="Times New Roman" w:cs="Times New Roman"/>
+          <w:b/>
+          <w:bCs/>
+        </w:rPr>
+      </w:pPr>
+    </w:p>
+    <w:p>
+      <w:pPr>
+        <w:ind w:left="-1191" w:right="-283"/>
+        <w:jc w:val="center"/>
+        <w:rPr>
+          <w:rFonts w:ascii="Times New Roman" w:hAnsi="Times New Roman" w:cs="Times New Roman"/>
+          <w:b/>
+          <w:bCs/>
+        </w:rPr>
+      </w:pPr>
+      <w:hyperlink r:id="rId6" w:history="1">
+        <w:r>
+          <w:rPr>
+            <w:rStyle w:val="a6"/>
+            <w:rFonts w:ascii="Times New Roman" w:hAnsi="Times New Roman" w:cs="Times New Roman"/>
+            <w:b/>
+            <w:bCs/>
+          </w:rPr>
+          <w:t>https://github.com/buffer404/university/blob/maste</w:t>
+        </w:r>
+        <w:r>
+          <w:rPr>
+            <w:rStyle w:val="a6"/>
+            <w:rFonts w:ascii="Times New Roman" w:hAnsi="Times New Roman" w:cs="Times New Roman"/>
+            <w:b/>
+            <w:bCs/>
+          </w:rPr>
+          <w:t>r</w:t>
+        </w:r>
+        <w:r>
+          <w:rPr>
+            <w:rStyle w:val="a6"/>
+            <w:rFonts w:ascii="Times New Roman" w:hAnsi="Times New Roman" w:cs="Times New Roman"/>
+            <w:b/>
+            <w:bCs/>
+          </w:rPr>
+          <w:t>/year3/Artificial%20intelligence%20systems/lab1/text.txt</w:t>
+        </w:r>
+      </w:hyperlink>
+    </w:p>
+    <w:p>
+      <w:pPr>
+        <w:ind w:left="-1191" w:right="-283"/>
+        <w:jc w:val="center"/>
+        <w:rPr>
+          <w:rFonts w:ascii="Times New Roman" w:hAnsi="Times New Roman" w:cs="Times New Roman"/>
+          <w:b/>
+          <w:bCs/>
+        </w:rPr>
+      </w:pPr>
+    </w:p>
+    <w:p>
+      <w:pPr>
+        <w:ind w:left="-1191" w:right="-283"/>
+        <w:jc w:val="center"/>
+        <w:rPr>
+          <w:rFonts w:ascii="Times New Roman" w:hAnsi="Times New Roman" w:cs="Times New Roman"/>
+          <w:b/>
+          <w:bCs/>
+        </w:rPr>
+      </w:pPr>
     </w:p>
     <w:p>
       <w:pPr>
@@ -663,94 +750,26 @@
         </w:rPr>
         <w:lastRenderedPageBreak/>
         <w:drawing>
-          <wp:anchor distT="0" distB="0" distL="114300" distR="114300" simplePos="0" relativeHeight="251658240" behindDoc="0" locked="0" layoutInCell="1" allowOverlap="1" wp14:anchorId="1055FB71" wp14:editId="3B26A072">
+          <wp:anchor distT="0" distB="0" distL="114300" distR="114300" simplePos="0" relativeHeight="251658240" behindDoc="1" locked="0" layoutInCell="1" allowOverlap="1" wp14:anchorId="60835F50" wp14:editId="76706764">
             <wp:simplePos x="0" y="0"/>
             <wp:positionH relativeFrom="column">
-              <wp:posOffset>-471170</wp:posOffset>
+              <wp:posOffset>4088765</wp:posOffset>
             </wp:positionH>
             <wp:positionV relativeFrom="paragraph">
-              <wp:posOffset>229235</wp:posOffset>
+              <wp:posOffset>393065</wp:posOffset>
             </wp:positionV>
-            <wp:extent cx="3068955" cy="6242050"/>
-            <wp:effectExtent l="0" t="0" r="0" b="6350"/>
-            <wp:wrapThrough wrapText="bothSides">
+            <wp:extent cx="2095500" cy="765810"/>
+            <wp:effectExtent l="0" t="0" r="0" b="0"/>
+            <wp:wrapTight wrapText="bothSides">
               <wp:wrapPolygon edited="0">
                 <wp:start x="0" y="0"/>
-                <wp:lineTo x="0" y="21556"/>
-                <wp:lineTo x="21453" y="21556"/>
-                <wp:lineTo x="21453" y="0"/>
+                <wp:lineTo x="0" y="20955"/>
+                <wp:lineTo x="21404" y="20955"/>
+                <wp:lineTo x="21404" y="0"/>
                 <wp:lineTo x="0" y="0"/>
               </wp:wrapPolygon>
-            </wp:wrapThrough>
-            <wp:docPr id="5" name="Рисунок 5" descr="Изображение выглядит как текст&#10;&#10;Автоматически созданное описание"/>
-            <wp:cNvGraphicFramePr>
-              <a:graphicFrameLocks xmlns:a="http://schemas.openxmlformats.org/drawingml/2006/main" noChangeAspect="1"/>
-            </wp:cNvGraphicFramePr>
-            <a:graphic xmlns:a="http://schemas.openxmlformats.org/drawingml/2006/main">
-              <a:graphicData uri="http://schemas.openxmlformats.org/drawingml/2006/picture">
-                <pic:pic xmlns:pic="http://schemas.openxmlformats.org/drawingml/2006/picture">
-                  <pic:nvPicPr>
-                    <pic:cNvPr id="1" name=""/>
-                    <pic:cNvPicPr/>
-                  </pic:nvPicPr>
-                  <pic:blipFill>
-                    <a:blip r:embed="rId6">
-                      <a:extLst>
-                        <a:ext uri="{28A0092B-C50C-407E-A947-70E740481C1C}">
-                          <a14:useLocalDpi xmlns:a14="http://schemas.microsoft.com/office/drawing/2010/main" val="0"/>
-                        </a:ext>
-                      </a:extLst>
-                    </a:blip>
-                    <a:stretch>
-                      <a:fillRect/>
-                    </a:stretch>
-                  </pic:blipFill>
-                  <pic:spPr>
-                    <a:xfrm>
-                      <a:off x="0" y="0"/>
-                      <a:ext cx="3068955" cy="6242050"/>
-                    </a:xfrm>
-                    <a:prstGeom prst="rect">
-                      <a:avLst/>
-                    </a:prstGeom>
-                  </pic:spPr>
-                </pic:pic>
-              </a:graphicData>
-            </a:graphic>
-            <wp14:sizeRelH relativeFrom="margin">
-              <wp14:pctWidth>0</wp14:pctWidth>
-            </wp14:sizeRelH>
-            <wp14:sizeRelV relativeFrom="margin">
-              <wp14:pctHeight>0</wp14:pctHeight>
-            </wp14:sizeRelV>
-          </wp:anchor>
-        </w:drawing>
-      </w:r>
-      <w:r>
-        <w:rPr>
-          <w:noProof/>
-        </w:rPr>
-        <w:drawing>
-          <wp:anchor distT="0" distB="0" distL="114300" distR="114300" simplePos="0" relativeHeight="251659264" behindDoc="0" locked="0" layoutInCell="1" allowOverlap="1" wp14:anchorId="284A19F0" wp14:editId="2F7E54A3">
-            <wp:simplePos x="0" y="0"/>
-            <wp:positionH relativeFrom="margin">
-              <wp:posOffset>2663190</wp:posOffset>
-            </wp:positionH>
-            <wp:positionV relativeFrom="paragraph">
-              <wp:posOffset>215900</wp:posOffset>
-            </wp:positionV>
-            <wp:extent cx="3422650" cy="6216650"/>
-            <wp:effectExtent l="0" t="0" r="6350" b="0"/>
-            <wp:wrapThrough wrapText="bothSides">
-              <wp:wrapPolygon edited="0">
-                <wp:start x="0" y="0"/>
-                <wp:lineTo x="0" y="21512"/>
-                <wp:lineTo x="21520" y="21512"/>
-                <wp:lineTo x="21520" y="0"/>
-                <wp:lineTo x="0" y="0"/>
-              </wp:wrapPolygon>
-            </wp:wrapThrough>
-            <wp:docPr id="6" name="Рисунок 6" descr="Изображение выглядит как текст&#10;&#10;Автоматически созданное описание"/>
+            </wp:wrapTight>
+            <wp:docPr id="2" name="Рисунок 2" descr="Изображение выглядит как текст&#10;&#10;Автоматически созданное описание"/>
             <wp:cNvGraphicFramePr>
               <a:graphicFrameLocks xmlns:a="http://schemas.openxmlformats.org/drawingml/2006/main" noChangeAspect="1"/>
             </wp:cNvGraphicFramePr>
@@ -776,7 +795,7 @@
                   <pic:spPr>
                     <a:xfrm>
                       <a:off x="0" y="0"/>
-                      <a:ext cx="3422650" cy="6216650"/>
+                      <a:ext cx="2095500" cy="765810"/>
                     </a:xfrm>
                     <a:prstGeom prst="rect">
                       <a:avLst/>
@@ -796,11 +815,539 @@
       </w:r>
       <w:r>
         <w:rPr>
+          <w:noProof/>
+        </w:rPr>
+        <w:drawing>
+          <wp:anchor distT="0" distB="0" distL="114300" distR="114300" simplePos="0" relativeHeight="251663360" behindDoc="0" locked="0" layoutInCell="1" allowOverlap="1" wp14:anchorId="558876BE" wp14:editId="3D6426F6">
+            <wp:simplePos x="0" y="0"/>
+            <wp:positionH relativeFrom="column">
+              <wp:posOffset>4045585</wp:posOffset>
+            </wp:positionH>
+            <wp:positionV relativeFrom="paragraph">
+              <wp:posOffset>2974975</wp:posOffset>
+            </wp:positionV>
+            <wp:extent cx="2247265" cy="558800"/>
+            <wp:effectExtent l="0" t="0" r="635" b="0"/>
+            <wp:wrapThrough wrapText="bothSides">
+              <wp:wrapPolygon edited="0">
+                <wp:start x="0" y="0"/>
+                <wp:lineTo x="0" y="20618"/>
+                <wp:lineTo x="21423" y="20618"/>
+                <wp:lineTo x="21423" y="0"/>
+                <wp:lineTo x="0" y="0"/>
+              </wp:wrapPolygon>
+            </wp:wrapThrough>
+            <wp:docPr id="10" name="Рисунок 10" descr="Изображение выглядит как текст&#10;&#10;Автоматически созданное описание"/>
+            <wp:cNvGraphicFramePr>
+              <a:graphicFrameLocks xmlns:a="http://schemas.openxmlformats.org/drawingml/2006/main" noChangeAspect="1"/>
+            </wp:cNvGraphicFramePr>
+            <a:graphic xmlns:a="http://schemas.openxmlformats.org/drawingml/2006/main">
+              <a:graphicData uri="http://schemas.openxmlformats.org/drawingml/2006/picture">
+                <pic:pic xmlns:pic="http://schemas.openxmlformats.org/drawingml/2006/picture">
+                  <pic:nvPicPr>
+                    <pic:cNvPr id="1" name=""/>
+                    <pic:cNvPicPr/>
+                  </pic:nvPicPr>
+                  <pic:blipFill>
+                    <a:blip r:embed="rId8" cstate="print">
+                      <a:extLst>
+                        <a:ext uri="{28A0092B-C50C-407E-A947-70E740481C1C}">
+                          <a14:useLocalDpi xmlns:a14="http://schemas.microsoft.com/office/drawing/2010/main" val="0"/>
+                        </a:ext>
+                      </a:extLst>
+                    </a:blip>
+                    <a:stretch>
+                      <a:fillRect/>
+                    </a:stretch>
+                  </pic:blipFill>
+                  <pic:spPr>
+                    <a:xfrm>
+                      <a:off x="0" y="0"/>
+                      <a:ext cx="2247265" cy="558800"/>
+                    </a:xfrm>
+                    <a:prstGeom prst="rect">
+                      <a:avLst/>
+                    </a:prstGeom>
+                  </pic:spPr>
+                </pic:pic>
+              </a:graphicData>
+            </a:graphic>
+            <wp14:sizeRelH relativeFrom="margin">
+              <wp14:pctWidth>0</wp14:pctWidth>
+            </wp14:sizeRelH>
+            <wp14:sizeRelV relativeFrom="margin">
+              <wp14:pctHeight>0</wp14:pctHeight>
+            </wp14:sizeRelV>
+          </wp:anchor>
+        </w:drawing>
+      </w:r>
+      <w:r>
+        <w:rPr>
+          <w:noProof/>
+        </w:rPr>
+        <w:drawing>
+          <wp:anchor distT="0" distB="0" distL="114300" distR="114300" simplePos="0" relativeHeight="251662336" behindDoc="0" locked="0" layoutInCell="1" allowOverlap="1" wp14:anchorId="341F2E64" wp14:editId="118F2C03">
+            <wp:simplePos x="0" y="0"/>
+            <wp:positionH relativeFrom="column">
+              <wp:posOffset>4053205</wp:posOffset>
+            </wp:positionH>
+            <wp:positionV relativeFrom="paragraph">
+              <wp:posOffset>1229995</wp:posOffset>
+            </wp:positionV>
+            <wp:extent cx="2188845" cy="1583055"/>
+            <wp:effectExtent l="0" t="0" r="1905" b="0"/>
+            <wp:wrapThrough wrapText="bothSides">
+              <wp:wrapPolygon edited="0">
+                <wp:start x="0" y="0"/>
+                <wp:lineTo x="0" y="21314"/>
+                <wp:lineTo x="21431" y="21314"/>
+                <wp:lineTo x="21431" y="0"/>
+                <wp:lineTo x="0" y="0"/>
+              </wp:wrapPolygon>
+            </wp:wrapThrough>
+            <wp:docPr id="9" name="Рисунок 9" descr="Изображение выглядит как стол&#10;&#10;Автоматически созданное описание"/>
+            <wp:cNvGraphicFramePr>
+              <a:graphicFrameLocks xmlns:a="http://schemas.openxmlformats.org/drawingml/2006/main" noChangeAspect="1"/>
+            </wp:cNvGraphicFramePr>
+            <a:graphic xmlns:a="http://schemas.openxmlformats.org/drawingml/2006/main">
+              <a:graphicData uri="http://schemas.openxmlformats.org/drawingml/2006/picture">
+                <pic:pic xmlns:pic="http://schemas.openxmlformats.org/drawingml/2006/picture">
+                  <pic:nvPicPr>
+                    <pic:cNvPr id="1" name=""/>
+                    <pic:cNvPicPr/>
+                  </pic:nvPicPr>
+                  <pic:blipFill>
+                    <a:blip r:embed="rId9" cstate="print">
+                      <a:extLst>
+                        <a:ext uri="{28A0092B-C50C-407E-A947-70E740481C1C}">
+                          <a14:useLocalDpi xmlns:a14="http://schemas.microsoft.com/office/drawing/2010/main" val="0"/>
+                        </a:ext>
+                      </a:extLst>
+                    </a:blip>
+                    <a:stretch>
+                      <a:fillRect/>
+                    </a:stretch>
+                  </pic:blipFill>
+                  <pic:spPr>
+                    <a:xfrm>
+                      <a:off x="0" y="0"/>
+                      <a:ext cx="2188845" cy="1583055"/>
+                    </a:xfrm>
+                    <a:prstGeom prst="rect">
+                      <a:avLst/>
+                    </a:prstGeom>
+                  </pic:spPr>
+                </pic:pic>
+              </a:graphicData>
+            </a:graphic>
+            <wp14:sizeRelH relativeFrom="margin">
+              <wp14:pctWidth>0</wp14:pctWidth>
+            </wp14:sizeRelH>
+            <wp14:sizeRelV relativeFrom="margin">
+              <wp14:pctHeight>0</wp14:pctHeight>
+            </wp14:sizeRelV>
+          </wp:anchor>
+        </w:drawing>
+      </w:r>
+      <w:r>
+        <w:rPr>
+          <w:noProof/>
+        </w:rPr>
+        <w:drawing>
+          <wp:anchor distT="0" distB="0" distL="114300" distR="114300" simplePos="0" relativeHeight="251660288" behindDoc="0" locked="0" layoutInCell="1" allowOverlap="1" wp14:anchorId="03B0F08F" wp14:editId="12B59571">
+            <wp:simplePos x="0" y="0"/>
+            <wp:positionH relativeFrom="column">
+              <wp:posOffset>-586740</wp:posOffset>
+            </wp:positionH>
+            <wp:positionV relativeFrom="paragraph">
+              <wp:posOffset>319405</wp:posOffset>
+            </wp:positionV>
+            <wp:extent cx="2044700" cy="1965960"/>
+            <wp:effectExtent l="0" t="0" r="0" b="0"/>
+            <wp:wrapThrough wrapText="bothSides">
+              <wp:wrapPolygon edited="0">
+                <wp:start x="0" y="0"/>
+                <wp:lineTo x="0" y="21349"/>
+                <wp:lineTo x="21332" y="21349"/>
+                <wp:lineTo x="21332" y="0"/>
+                <wp:lineTo x="0" y="0"/>
+              </wp:wrapPolygon>
+            </wp:wrapThrough>
+            <wp:docPr id="4" name="Рисунок 4" descr="Изображение выглядит как стол&#10;&#10;Автоматически созданное описание"/>
+            <wp:cNvGraphicFramePr>
+              <a:graphicFrameLocks xmlns:a="http://schemas.openxmlformats.org/drawingml/2006/main" noChangeAspect="1"/>
+            </wp:cNvGraphicFramePr>
+            <a:graphic xmlns:a="http://schemas.openxmlformats.org/drawingml/2006/main">
+              <a:graphicData uri="http://schemas.openxmlformats.org/drawingml/2006/picture">
+                <pic:pic xmlns:pic="http://schemas.openxmlformats.org/drawingml/2006/picture">
+                  <pic:nvPicPr>
+                    <pic:cNvPr id="1" name=""/>
+                    <pic:cNvPicPr/>
+                  </pic:nvPicPr>
+                  <pic:blipFill>
+                    <a:blip r:embed="rId10" cstate="print">
+                      <a:extLst>
+                        <a:ext uri="{28A0092B-C50C-407E-A947-70E740481C1C}">
+                          <a14:useLocalDpi xmlns:a14="http://schemas.microsoft.com/office/drawing/2010/main" val="0"/>
+                        </a:ext>
+                      </a:extLst>
+                    </a:blip>
+                    <a:stretch>
+                      <a:fillRect/>
+                    </a:stretch>
+                  </pic:blipFill>
+                  <pic:spPr>
+                    <a:xfrm>
+                      <a:off x="0" y="0"/>
+                      <a:ext cx="2044700" cy="1965960"/>
+                    </a:xfrm>
+                    <a:prstGeom prst="rect">
+                      <a:avLst/>
+                    </a:prstGeom>
+                  </pic:spPr>
+                </pic:pic>
+              </a:graphicData>
+            </a:graphic>
+          </wp:anchor>
+        </w:drawing>
+      </w:r>
+      <w:r>
+        <w:rPr>
           <w:rFonts w:ascii="Times New Roman" w:hAnsi="Times New Roman" w:cs="Times New Roman"/>
           <w:b/>
           <w:bCs/>
         </w:rPr>
         <w:t>Результаты проверки фактов и правил на примерах.</w:t>
+      </w:r>
+    </w:p>
+    <w:p>
+      <w:pPr>
+        <w:ind w:left="-1191" w:right="-283"/>
+        <w:jc w:val="center"/>
+        <w:rPr>
+          <w:rFonts w:ascii="Times New Roman" w:hAnsi="Times New Roman" w:cs="Times New Roman"/>
+          <w:b/>
+          <w:bCs/>
+        </w:rPr>
+      </w:pPr>
+      <w:r>
+        <w:rPr>
+          <w:noProof/>
+        </w:rPr>
+        <w:drawing>
+          <wp:anchor distT="0" distB="0" distL="114300" distR="114300" simplePos="0" relativeHeight="251664384" behindDoc="0" locked="0" layoutInCell="1" allowOverlap="1" wp14:anchorId="49245657" wp14:editId="5AFA3B1A">
+            <wp:simplePos x="0" y="0"/>
+            <wp:positionH relativeFrom="column">
+              <wp:posOffset>4033520</wp:posOffset>
+            </wp:positionH>
+            <wp:positionV relativeFrom="paragraph">
+              <wp:posOffset>3383280</wp:posOffset>
+            </wp:positionV>
+            <wp:extent cx="2259965" cy="462280"/>
+            <wp:effectExtent l="0" t="0" r="6985" b="0"/>
+            <wp:wrapThrough wrapText="bothSides">
+              <wp:wrapPolygon edited="0">
+                <wp:start x="0" y="0"/>
+                <wp:lineTo x="0" y="20473"/>
+                <wp:lineTo x="21485" y="20473"/>
+                <wp:lineTo x="21485" y="0"/>
+                <wp:lineTo x="0" y="0"/>
+              </wp:wrapPolygon>
+            </wp:wrapThrough>
+            <wp:docPr id="11" name="Рисунок 11" descr="Изображение выглядит как текст&#10;&#10;Автоматически созданное описание"/>
+            <wp:cNvGraphicFramePr>
+              <a:graphicFrameLocks xmlns:a="http://schemas.openxmlformats.org/drawingml/2006/main" noChangeAspect="1"/>
+            </wp:cNvGraphicFramePr>
+            <a:graphic xmlns:a="http://schemas.openxmlformats.org/drawingml/2006/main">
+              <a:graphicData uri="http://schemas.openxmlformats.org/drawingml/2006/picture">
+                <pic:pic xmlns:pic="http://schemas.openxmlformats.org/drawingml/2006/picture">
+                  <pic:nvPicPr>
+                    <pic:cNvPr id="1" name=""/>
+                    <pic:cNvPicPr/>
+                  </pic:nvPicPr>
+                  <pic:blipFill>
+                    <a:blip r:embed="rId11" cstate="print">
+                      <a:extLst>
+                        <a:ext uri="{28A0092B-C50C-407E-A947-70E740481C1C}">
+                          <a14:useLocalDpi xmlns:a14="http://schemas.microsoft.com/office/drawing/2010/main" val="0"/>
+                        </a:ext>
+                      </a:extLst>
+                    </a:blip>
+                    <a:stretch>
+                      <a:fillRect/>
+                    </a:stretch>
+                  </pic:blipFill>
+                  <pic:spPr>
+                    <a:xfrm>
+                      <a:off x="0" y="0"/>
+                      <a:ext cx="2259965" cy="462280"/>
+                    </a:xfrm>
+                    <a:prstGeom prst="rect">
+                      <a:avLst/>
+                    </a:prstGeom>
+                  </pic:spPr>
+                </pic:pic>
+              </a:graphicData>
+            </a:graphic>
+            <wp14:sizeRelH relativeFrom="margin">
+              <wp14:pctWidth>0</wp14:pctWidth>
+            </wp14:sizeRelH>
+            <wp14:sizeRelV relativeFrom="margin">
+              <wp14:pctHeight>0</wp14:pctHeight>
+            </wp14:sizeRelV>
+          </wp:anchor>
+        </w:drawing>
+      </w:r>
+      <w:r>
+        <w:rPr>
+          <w:noProof/>
+        </w:rPr>
+        <w:drawing>
+          <wp:anchor distT="0" distB="0" distL="114300" distR="114300" simplePos="0" relativeHeight="251661312" behindDoc="0" locked="0" layoutInCell="1" allowOverlap="1" wp14:anchorId="61B28680" wp14:editId="3C2FAD81">
+            <wp:simplePos x="0" y="0"/>
+            <wp:positionH relativeFrom="column">
+              <wp:posOffset>-632460</wp:posOffset>
+            </wp:positionH>
+            <wp:positionV relativeFrom="paragraph">
+              <wp:posOffset>2077720</wp:posOffset>
+            </wp:positionV>
+            <wp:extent cx="2128520" cy="2921000"/>
+            <wp:effectExtent l="0" t="0" r="5080" b="0"/>
+            <wp:wrapThrough wrapText="bothSides">
+              <wp:wrapPolygon edited="0">
+                <wp:start x="0" y="0"/>
+                <wp:lineTo x="0" y="21412"/>
+                <wp:lineTo x="21458" y="21412"/>
+                <wp:lineTo x="21458" y="0"/>
+                <wp:lineTo x="0" y="0"/>
+              </wp:wrapPolygon>
+            </wp:wrapThrough>
+            <wp:docPr id="7" name="Рисунок 7" descr="Изображение выглядит как стол&#10;&#10;Автоматически созданное описание"/>
+            <wp:cNvGraphicFramePr>
+              <a:graphicFrameLocks xmlns:a="http://schemas.openxmlformats.org/drawingml/2006/main" noChangeAspect="1"/>
+            </wp:cNvGraphicFramePr>
+            <a:graphic xmlns:a="http://schemas.openxmlformats.org/drawingml/2006/main">
+              <a:graphicData uri="http://schemas.openxmlformats.org/drawingml/2006/picture">
+                <pic:pic xmlns:pic="http://schemas.openxmlformats.org/drawingml/2006/picture">
+                  <pic:nvPicPr>
+                    <pic:cNvPr id="1" name=""/>
+                    <pic:cNvPicPr/>
+                  </pic:nvPicPr>
+                  <pic:blipFill>
+                    <a:blip r:embed="rId12" cstate="print">
+                      <a:extLst>
+                        <a:ext uri="{28A0092B-C50C-407E-A947-70E740481C1C}">
+                          <a14:useLocalDpi xmlns:a14="http://schemas.microsoft.com/office/drawing/2010/main" val="0"/>
+                        </a:ext>
+                      </a:extLst>
+                    </a:blip>
+                    <a:stretch>
+                      <a:fillRect/>
+                    </a:stretch>
+                  </pic:blipFill>
+                  <pic:spPr>
+                    <a:xfrm>
+                      <a:off x="0" y="0"/>
+                      <a:ext cx="2128520" cy="2921000"/>
+                    </a:xfrm>
+                    <a:prstGeom prst="rect">
+                      <a:avLst/>
+                    </a:prstGeom>
+                  </pic:spPr>
+                </pic:pic>
+              </a:graphicData>
+            </a:graphic>
+            <wp14:sizeRelH relativeFrom="margin">
+              <wp14:pctWidth>0</wp14:pctWidth>
+            </wp14:sizeRelH>
+            <wp14:sizeRelV relativeFrom="margin">
+              <wp14:pctHeight>0</wp14:pctHeight>
+            </wp14:sizeRelV>
+          </wp:anchor>
+        </w:drawing>
+      </w:r>
+      <w:r>
+        <w:rPr>
+          <w:noProof/>
+        </w:rPr>
+        <w:drawing>
+          <wp:anchor distT="0" distB="0" distL="114300" distR="114300" simplePos="0" relativeHeight="251659264" behindDoc="1" locked="0" layoutInCell="1" allowOverlap="1" wp14:anchorId="4818F418" wp14:editId="782C74C0">
+            <wp:simplePos x="0" y="0"/>
+            <wp:positionH relativeFrom="column">
+              <wp:posOffset>1628775</wp:posOffset>
+            </wp:positionH>
+            <wp:positionV relativeFrom="paragraph">
+              <wp:posOffset>5080</wp:posOffset>
+            </wp:positionV>
+            <wp:extent cx="2230755" cy="4632325"/>
+            <wp:effectExtent l="0" t="0" r="0" b="0"/>
+            <wp:wrapTight wrapText="bothSides">
+              <wp:wrapPolygon edited="0">
+                <wp:start x="0" y="0"/>
+                <wp:lineTo x="0" y="21496"/>
+                <wp:lineTo x="21397" y="21496"/>
+                <wp:lineTo x="21397" y="0"/>
+                <wp:lineTo x="0" y="0"/>
+              </wp:wrapPolygon>
+            </wp:wrapTight>
+            <wp:docPr id="3" name="Рисунок 3" descr="Изображение выглядит как стол&#10;&#10;Автоматически созданное описание"/>
+            <wp:cNvGraphicFramePr>
+              <a:graphicFrameLocks xmlns:a="http://schemas.openxmlformats.org/drawingml/2006/main" noChangeAspect="1"/>
+            </wp:cNvGraphicFramePr>
+            <a:graphic xmlns:a="http://schemas.openxmlformats.org/drawingml/2006/main">
+              <a:graphicData uri="http://schemas.openxmlformats.org/drawingml/2006/picture">
+                <pic:pic xmlns:pic="http://schemas.openxmlformats.org/drawingml/2006/picture">
+                  <pic:nvPicPr>
+                    <pic:cNvPr id="1" name=""/>
+                    <pic:cNvPicPr/>
+                  </pic:nvPicPr>
+                  <pic:blipFill>
+                    <a:blip r:embed="rId13" cstate="print">
+                      <a:extLst>
+                        <a:ext uri="{28A0092B-C50C-407E-A947-70E740481C1C}">
+                          <a14:useLocalDpi xmlns:a14="http://schemas.microsoft.com/office/drawing/2010/main" val="0"/>
+                        </a:ext>
+                      </a:extLst>
+                    </a:blip>
+                    <a:stretch>
+                      <a:fillRect/>
+                    </a:stretch>
+                  </pic:blipFill>
+                  <pic:spPr>
+                    <a:xfrm>
+                      <a:off x="0" y="0"/>
+                      <a:ext cx="2230755" cy="4632325"/>
+                    </a:xfrm>
+                    <a:prstGeom prst="rect">
+                      <a:avLst/>
+                    </a:prstGeom>
+                  </pic:spPr>
+                </pic:pic>
+              </a:graphicData>
+            </a:graphic>
+            <wp14:sizeRelH relativeFrom="margin">
+              <wp14:pctWidth>0</wp14:pctWidth>
+            </wp14:sizeRelH>
+            <wp14:sizeRelV relativeFrom="margin">
+              <wp14:pctHeight>0</wp14:pctHeight>
+            </wp14:sizeRelV>
+          </wp:anchor>
+        </w:drawing>
+      </w:r>
+    </w:p>
+    <w:p>
+      <w:pPr>
+        <w:ind w:right="-283"/>
+        <w:rPr>
+          <w:rFonts w:ascii="Times New Roman" w:hAnsi="Times New Roman" w:cs="Times New Roman"/>
+          <w:b/>
+          <w:bCs/>
+        </w:rPr>
+      </w:pPr>
+    </w:p>
+    <w:p>
+      <w:pPr>
+        <w:ind w:left="-1191" w:right="-283"/>
+        <w:jc w:val="center"/>
+        <w:rPr>
+          <w:rFonts w:ascii="Times New Roman" w:hAnsi="Times New Roman" w:cs="Times New Roman"/>
+          <w:b/>
+          <w:bCs/>
+        </w:rPr>
+      </w:pPr>
+    </w:p>
+    <w:p>
+      <w:pPr>
+        <w:ind w:left="-1191" w:right="-283"/>
+        <w:jc w:val="center"/>
+        <w:rPr>
+          <w:rFonts w:ascii="Times New Roman" w:hAnsi="Times New Roman" w:cs="Times New Roman"/>
+          <w:b/>
+          <w:bCs/>
+        </w:rPr>
+      </w:pPr>
+    </w:p>
+    <w:p>
+      <w:pPr>
+        <w:ind w:left="-1191" w:right="-283"/>
+        <w:jc w:val="center"/>
+        <w:rPr>
+          <w:rFonts w:ascii="Times New Roman" w:hAnsi="Times New Roman" w:cs="Times New Roman"/>
+          <w:b/>
+          <w:bCs/>
+        </w:rPr>
+      </w:pPr>
+    </w:p>
+    <w:p>
+      <w:pPr>
+        <w:ind w:right="-283"/>
+        <w:rPr>
+          <w:rFonts w:ascii="Times New Roman" w:hAnsi="Times New Roman" w:cs="Times New Roman"/>
+          <w:b/>
+          <w:bCs/>
+        </w:rPr>
+      </w:pPr>
+    </w:p>
+    <w:p>
+      <w:pPr>
+        <w:ind w:left="-1191" w:right="-283"/>
+        <w:jc w:val="center"/>
+        <w:rPr>
+          <w:rFonts w:ascii="Times New Roman" w:hAnsi="Times New Roman" w:cs="Times New Roman"/>
+          <w:b/>
+          <w:bCs/>
+        </w:rPr>
+      </w:pPr>
+      <w:r>
+        <w:rPr>
+          <w:rFonts w:ascii="Times New Roman" w:hAnsi="Times New Roman" w:cs="Times New Roman"/>
+          <w:b/>
+          <w:bCs/>
+        </w:rPr>
+        <w:t>Вывод</w:t>
+      </w:r>
+    </w:p>
+    <w:p>
+      <w:pPr>
+        <w:ind w:left="-1191" w:right="-283"/>
+        <w:jc w:val="center"/>
+        <w:rPr>
+          <w:rFonts w:ascii="Times New Roman" w:hAnsi="Times New Roman" w:cs="Times New Roman"/>
+        </w:rPr>
+      </w:pPr>
+      <w:r>
+        <w:rPr>
+          <w:rFonts w:ascii="Times New Roman" w:hAnsi="Times New Roman" w:cs="Times New Roman"/>
+        </w:rPr>
+        <w:t xml:space="preserve">Познакомился с основами языка логики </w:t>
+      </w:r>
+      <w:proofErr w:type="spellStart"/>
+      <w:r>
+        <w:rPr>
+          <w:rFonts w:ascii="Times New Roman" w:hAnsi="Times New Roman" w:cs="Times New Roman"/>
+        </w:rPr>
+        <w:t>Prolog</w:t>
+      </w:r>
+      <w:proofErr w:type="spellEnd"/>
+      <w:r>
+        <w:rPr>
+          <w:rFonts w:ascii="Times New Roman" w:hAnsi="Times New Roman" w:cs="Times New Roman"/>
+        </w:rPr>
+        <w:t xml:space="preserve"> и основами работы интерпретатора </w:t>
+      </w:r>
+      <w:proofErr w:type="spellStart"/>
+      <w:r>
+        <w:rPr>
+          <w:rFonts w:ascii="Times New Roman" w:hAnsi="Times New Roman" w:cs="Times New Roman"/>
+        </w:rPr>
+        <w:t>Prolog</w:t>
+      </w:r>
+      <w:proofErr w:type="spellEnd"/>
+      <w:r>
+        <w:rPr>
+          <w:rFonts w:ascii="Times New Roman" w:hAnsi="Times New Roman" w:cs="Times New Roman"/>
+        </w:rPr>
+        <w:t>.</w:t>
       </w:r>
     </w:p>
     <w:sectPr>
@@ -1280,6 +1827,41 @@
       <w:contextualSpacing/>
     </w:pPr>
   </w:style>
+  <w:style w:type="character" w:styleId="a6">
+    <w:name w:val="Hyperlink"/>
+    <w:basedOn w:val="a0"/>
+    <w:uiPriority w:val="99"/>
+    <w:unhideWhenUsed/>
+    <w:rsid w:val="006B0950"/>
+    <w:rPr>
+      <w:color w:val="0000FF" w:themeColor="hyperlink"/>
+      <w:u w:val="single"/>
+    </w:rPr>
+  </w:style>
+  <w:style w:type="character" w:styleId="a7">
+    <w:name w:val="Unresolved Mention"/>
+    <w:basedOn w:val="a0"/>
+    <w:uiPriority w:val="99"/>
+    <w:semiHidden/>
+    <w:unhideWhenUsed/>
+    <w:rsid w:val="006B0950"/>
+    <w:rPr>
+      <w:color w:val="605E5C"/>
+      <w:shd w:val="clear" w:color="auto" w:fill="E1DFDD"/>
+    </w:rPr>
+  </w:style>
+  <w:style w:type="character" w:styleId="a8">
+    <w:name w:val="FollowedHyperlink"/>
+    <w:basedOn w:val="a0"/>
+    <w:uiPriority w:val="99"/>
+    <w:semiHidden/>
+    <w:unhideWhenUsed/>
+    <w:rsid w:val="006B0950"/>
+    <w:rPr>
+      <w:color w:val="800080" w:themeColor="followedHyperlink"/>
+      <w:u w:val="single"/>
+    </w:rPr>
+  </w:style>
 </w:styles>
 </file>
 

</xml_diff>